<commit_message>
Menu iniziale e di pausa + diario
</commit_message>
<xml_diff>
--- a/4_Diari/2022-11-11_Diario_ChristianMonga.docx
+++ b/4_Diari/2022-11-11_Diario_ChristianMonga.docx
@@ -215,6 +215,156 @@
               </w:rPr>
               <w:t>, questo codice permette di generare degli ostacoli dinamici (che si muovono da destra a sinistra o viceversa). Con una percentuale del 20% vengono generati questi ostacoli che passano sotto il player e se esso si scontra con loro gli ostacoli diventano statici e si fermano in quel punto.</w:t>
             </w:r>
+            <w:r>
+              <w:rPr>
+                <w:rFonts w:ascii="Arial" w:hAnsi="Arial" w:cs="Arial"/>
+              </w:rPr>
+              <w:t xml:space="preserve"> (1.5h)</w:t>
+            </w:r>
+          </w:p>
+          <w:p>
+            <w:pPr>
+              <w:rPr>
+                <w:rFonts w:ascii="Arial" w:hAnsi="Arial" w:cs="Arial"/>
+              </w:rPr>
+            </w:pPr>
+            <w:r>
+              <w:rPr>
+                <w:rFonts w:ascii="Arial" w:hAnsi="Arial" w:cs="Arial"/>
+              </w:rPr>
+              <w:t>Creata una nuova scena che contiene il menu principale.</w:t>
+            </w:r>
+          </w:p>
+          <w:p>
+            <w:pPr>
+              <w:rPr>
+                <w:rFonts w:ascii="Arial" w:hAnsi="Arial" w:cs="Arial"/>
+              </w:rPr>
+            </w:pPr>
+            <w:hyperlink r:id="rId8" w:history="1">
+              <w:r>
+                <w:rPr>
+                  <w:rStyle w:val="Collegamentoipertestuale"/>
+                  <w:rFonts w:ascii="Arial" w:hAnsi="Arial" w:cs="Arial"/>
+                </w:rPr>
+                <w:t>https://www.youtube.com/watch?v=zc8ac_qUXQY</w:t>
+              </w:r>
+            </w:hyperlink>
+            <w:r>
+              <w:rPr>
+                <w:rFonts w:ascii="Arial" w:hAnsi="Arial" w:cs="Arial"/>
+              </w:rPr>
+              <w:t xml:space="preserve"> Grazie a questo video ho creato un menu iniziale con 2 bottoni, GIOCA ed ESCI che mi permettono di giocare o di chiudere l’applicazione.</w:t>
+            </w:r>
+          </w:p>
+          <w:p>
+            <w:pPr>
+              <w:rPr>
+                <w:rFonts w:ascii="Arial" w:hAnsi="Arial" w:cs="Arial"/>
+              </w:rPr>
+            </w:pPr>
+            <w:r>
+              <w:rPr>
+                <w:rFonts w:ascii="Arial" w:hAnsi="Arial" w:cs="Arial"/>
+              </w:rPr>
+              <w:t xml:space="preserve">Creato script </w:t>
+            </w:r>
+            <w:proofErr w:type="spellStart"/>
+            <w:r>
+              <w:rPr>
+                <w:rFonts w:ascii="Arial" w:hAnsi="Arial" w:cs="Arial"/>
+              </w:rPr>
+              <w:t>MenuPrincipale</w:t>
+            </w:r>
+            <w:proofErr w:type="spellEnd"/>
+            <w:r>
+              <w:rPr>
+                <w:rFonts w:ascii="Arial" w:hAnsi="Arial" w:cs="Arial"/>
+              </w:rPr>
+              <w:t xml:space="preserve"> per gestire cosa devono fare i bottoni.</w:t>
+            </w:r>
+          </w:p>
+          <w:p>
+            <w:pPr>
+              <w:rPr>
+                <w:rFonts w:ascii="Arial" w:hAnsi="Arial" w:cs="Arial"/>
+              </w:rPr>
+            </w:pPr>
+            <w:r>
+              <w:rPr>
+                <w:rFonts w:ascii="Arial" w:hAnsi="Arial" w:cs="Arial"/>
+              </w:rPr>
+              <w:t xml:space="preserve">Creato un menu di pausa per la partita, </w:t>
+            </w:r>
+            <w:r>
+              <w:rPr>
+                <w:rFonts w:ascii="Arial" w:hAnsi="Arial" w:cs="Arial"/>
+              </w:rPr>
+              <w:t xml:space="preserve">ho aggiunto un canvas alla scena del gioco con all’interno un </w:t>
+            </w:r>
+            <w:proofErr w:type="spellStart"/>
+            <w:r>
+              <w:rPr>
+                <w:rFonts w:ascii="Arial" w:hAnsi="Arial" w:cs="Arial"/>
+              </w:rPr>
+              <w:t>plane</w:t>
+            </w:r>
+            <w:proofErr w:type="spellEnd"/>
+            <w:r>
+              <w:rPr>
+                <w:rFonts w:ascii="Arial" w:hAnsi="Arial" w:cs="Arial"/>
+              </w:rPr>
+              <w:t xml:space="preserve"> e due bottoni, RIPRENDI ed ESCI.</w:t>
+            </w:r>
+          </w:p>
+          <w:p>
+            <w:pPr>
+              <w:rPr>
+                <w:rFonts w:ascii="Arial" w:hAnsi="Arial" w:cs="Arial"/>
+              </w:rPr>
+            </w:pPr>
+            <w:r>
+              <w:rPr>
+                <w:rFonts w:ascii="Arial" w:hAnsi="Arial" w:cs="Arial"/>
+              </w:rPr>
+              <w:t xml:space="preserve">Creato uno script </w:t>
+            </w:r>
+            <w:proofErr w:type="spellStart"/>
+            <w:r>
+              <w:rPr>
+                <w:rFonts w:ascii="Arial" w:hAnsi="Arial" w:cs="Arial"/>
+              </w:rPr>
+              <w:t>MenuPausa</w:t>
+            </w:r>
+            <w:proofErr w:type="spellEnd"/>
+            <w:r>
+              <w:rPr>
+                <w:rFonts w:ascii="Arial" w:hAnsi="Arial" w:cs="Arial"/>
+              </w:rPr>
+              <w:t xml:space="preserve"> che mi permette di mostrare il menu quando si preme ESC e che gestisce i due bottoni. (</w:t>
+            </w:r>
+            <w:hyperlink r:id="rId9" w:history="1">
+              <w:r>
+                <w:rPr>
+                  <w:rStyle w:val="Collegamentoipertestuale"/>
+                  <w:rFonts w:ascii="Arial" w:hAnsi="Arial" w:cs="Arial"/>
+                </w:rPr>
+                <w:t>https://www.youtube.com/watch?v=JivuXdrIHK0</w:t>
+              </w:r>
+            </w:hyperlink>
+            <w:r>
+              <w:rPr>
+                <w:rFonts w:ascii="Arial" w:hAnsi="Arial" w:cs="Arial"/>
+              </w:rPr>
+              <w:t>)</w:t>
+            </w:r>
+          </w:p>
+          <w:p>
+            <w:pPr>
+              <w:rPr>
+                <w:rFonts w:ascii="Arial" w:hAnsi="Arial" w:cs="Arial"/>
+              </w:rPr>
+            </w:pPr>
           </w:p>
         </w:tc>
       </w:tr>
@@ -274,15 +424,26 @@
               <w:rPr>
                 <w:rFonts w:ascii="Arial" w:hAnsi="Arial" w:cs="Arial"/>
               </w:rPr>
-              <w:t>L’ostacolo quando passa porta via con sé il player quindi ho fatto in modo che l’ostacolo dopo la collisione si stabilisce</w:t>
+              <w:t>L’ostacolo quando passa porta via con sé il player quindi ho fatto in modo che l’ostacolo dopo la collisione si stabilisce in quel punto.</w:t>
             </w:r>
-            <w:bookmarkStart w:id="3" w:name="_GoBack"/>
-            <w:bookmarkEnd w:id="3"/>
+          </w:p>
+          <w:p>
+            <w:pPr>
+              <w:rPr>
+                <w:rFonts w:ascii="Arial" w:hAnsi="Arial" w:cs="Arial"/>
+              </w:rPr>
+            </w:pPr>
             <w:r>
               <w:rPr>
                 <w:rFonts w:ascii="Arial" w:hAnsi="Arial" w:cs="Arial"/>
               </w:rPr>
-              <w:t xml:space="preserve"> in quel punto.</w:t>
+              <w:t>Quando dal menu di pausa si preme il tasto sinistro per riprendere la partita il gioco legge la pressione del tasto sinistro e fa saltare il giocatore appena si riprende il gioco</w:t>
+            </w:r>
+            <w:r>
+              <w:rPr>
+                <w:rFonts w:ascii="Arial" w:hAnsi="Arial" w:cs="Arial"/>
+              </w:rPr>
+              <w:t>, non ho ancora adottato una soluzione.</w:t>
             </w:r>
           </w:p>
         </w:tc>
@@ -337,6 +498,12 @@
                 <w:rFonts w:ascii="Arial" w:hAnsi="Arial" w:cs="Arial"/>
               </w:rPr>
             </w:pPr>
+            <w:r>
+              <w:rPr>
+                <w:rFonts w:ascii="Arial" w:hAnsi="Arial" w:cs="Arial"/>
+              </w:rPr>
+              <w:t>Ho recuperato un po’ facendo i menu (di pausa e iniziale) ma devo ancora implementare il modello finale dello sciatore e degli ostacoli dinamici.</w:t>
+            </w:r>
           </w:p>
         </w:tc>
       </w:tr>
@@ -390,6 +557,14 @@
                 <w:rFonts w:ascii="Arial" w:hAnsi="Arial" w:cs="Arial"/>
               </w:rPr>
             </w:pPr>
+            <w:r>
+              <w:rPr>
+                <w:rFonts w:ascii="Arial" w:hAnsi="Arial" w:cs="Arial"/>
+              </w:rPr>
+              <w:t>Cercare di implementare dei modelli in più e iniziare a sviluppare l’algoritmo per lo jeti.</w:t>
+            </w:r>
+            <w:bookmarkStart w:id="3" w:name="_GoBack"/>
+            <w:bookmarkEnd w:id="3"/>
           </w:p>
         </w:tc>
       </w:tr>
@@ -402,8 +577,8 @@
       </w:pPr>
     </w:p>
     <w:sectPr>
-      <w:headerReference w:type="default" r:id="rId8"/>
-      <w:footerReference w:type="default" r:id="rId9"/>
+      <w:headerReference w:type="default" r:id="rId10"/>
+      <w:footerReference w:type="default" r:id="rId11"/>
       <w:pgSz w:w="11906" w:h="16838"/>
       <w:pgMar w:top="1135" w:right="1134" w:bottom="993" w:left="1134" w:header="708" w:footer="314" w:gutter="0"/>
       <w:cols w:space="708"/>
@@ -4057,7 +4232,7 @@
 </file>
 
 <file path=customXml/itemProps1.xml><?xml version="1.0" encoding="utf-8"?>
-<ds:datastoreItem xmlns:ds="http://schemas.openxmlformats.org/officeDocument/2006/customXml" ds:itemID="{4767BAC8-97B8-425D-A330-5A731B24602E}">
+<ds:datastoreItem xmlns:ds="http://schemas.openxmlformats.org/officeDocument/2006/customXml" ds:itemID="{7D1470D2-521B-4E4A-A67C-8C9153553165}">
   <ds:schemaRefs>
     <ds:schemaRef ds:uri="http://schemas.openxmlformats.org/officeDocument/2006/bibliography"/>
   </ds:schemaRefs>

</xml_diff>